<commit_message>
Fix still another typo
</commit_message>
<xml_diff>
--- a/sources/EconomicNumbers.docx
+++ b/sources/EconomicNumbers.docx
@@ -154,26 +154,36 @@
       </w:pPr>
       <w:r>
         <w:rPr/>
-        <w:t xml:space="preserve">First, he won't scare me by claiming to be good at mathematics.  I have a two math degrees. </w:t>
-      </w:r>
-    </w:p>
-    <w:p>
-      <w:pPr>
-        <w:pStyle w:val="Normal"/>
-        <w:rPr/>
-      </w:pPr>
-      <w:r>
-        <w:rPr/>
-      </w:r>
-    </w:p>
-    <w:p>
-      <w:pPr>
-        <w:pStyle w:val="Normal"/>
-        <w:rPr/>
-      </w:pPr>
-      <w:r>
-        <w:rPr/>
-        <w:t xml:space="preserve">Second, we need to explain something to those who don't understand math... or economics... or government... or much else:  A president's first budget takes effect October 1st.  Earlier economic effects are the result of their predecessor or of factors outside Presidential control.  Perhaps the fairest comparison is between the 27 months starting with those Octobers.  Including the mishandled pandemic period would be infinitely worse for Trump. </w:t>
+        <w:t xml:space="preserve">First, he won't scare me by claiming to be good at mathematics.  I have two math degrees. </w:t>
+      </w:r>
+    </w:p>
+    <w:p>
+      <w:pPr>
+        <w:pStyle w:val="Normal"/>
+        <w:rPr/>
+      </w:pPr>
+      <w:r>
+        <w:rPr/>
+      </w:r>
+    </w:p>
+    <w:p>
+      <w:pPr>
+        <w:pStyle w:val="Normal"/>
+        <w:rPr/>
+      </w:pPr>
+      <w:r>
+        <w:rPr/>
+        <w:t>Second, we need to explain something to those who don't understand math... or economics... or government... or much else:  A president's first budget takes effect October 1</w:t>
+      </w:r>
+      <w:r>
+        <w:rPr>
+          <w:vertAlign w:val="superscript"/>
+        </w:rPr>
+        <w:t>st</w:t>
+      </w:r>
+      <w:r>
+        <w:rPr/>
+        <w:t xml:space="preserve">.  Earlier economic effects are the result of their predecessor or of factors outside Presidential control.  Perhaps the fairest comparison is between the 27 months starting with those Octobers.  Including the mishandled pandemic period would be infinitely worse for Trump. </w:t>
       </w:r>
     </w:p>
     <w:p>
@@ -241,23 +251,7 @@
       </w:pPr>
       <w:r>
         <w:rPr/>
-        <w:t>He claims spiraling debt; funny, it rose 8.3% per year under Biden, 8.9% per year under Trump.  He blames Biden for the invasion of Ukraine, when everyone know</w:t>
-      </w:r>
-      <w:r>
-        <w:rPr/>
-        <w:t>s</w:t>
-      </w:r>
-      <w:r>
-        <w:rPr/>
-        <w:t xml:space="preserve"> that Trump's puppet-master, Putin, w</w:t>
-      </w:r>
-      <w:r>
-        <w:rPr/>
-        <w:t>a</w:t>
-      </w:r>
-      <w:r>
-        <w:rPr/>
-        <w:t>s responsible.  He mentions a Biden gaffe; the continuing stream of gaffes from Trump is infinitely worse.</w:t>
+        <w:t>He claims spiraling debt; funny, it rose 8.3% per year under Biden, 8.9% per year under Trump.  He blames Biden for the invasion of Ukraine, when everyone knows that Trump's puppet-master, Putin, was responsible.  He mentions a Biden gaffe; the continuing stream of gaffes from Trump is infinitely worse.</w:t>
       </w:r>
     </w:p>
     <w:p>

</xml_diff>